<commit_message>
Document Read in Working to Heading and Questions
</commit_message>
<xml_diff>
--- a/SeniorEnglishFinal.docx
+++ b/SeniorEnglishFinal.docx
@@ -135,28 +135,72 @@
           <w:rFonts w:ascii="Times New Roman" w:eastAsia="Times New Roman" w:hAnsi="Times New Roman" w:cs="Times New Roman"/>
           <w:color w:val="000000"/>
         </w:rPr>
-        <w:t xml:space="preserve">, Thomas gives up his freedom and, ultimately, his life because: </w:t>
-      </w:r>
-    </w:p>
-    <w:p>
-      <w:pPr>
-        <w:numPr>
-          <w:ilvl w:val="1"/>
-          <w:numId w:val="25"/>
-        </w:numPr>
-        <w:spacing w:after="0" w:line="240" w:lineRule="auto"/>
-        <w:textAlignment w:val="baseline"/>
-        <w:rPr>
-          <w:rFonts w:ascii="Times New Roman" w:eastAsia="Times New Roman" w:hAnsi="Times New Roman" w:cs="Times New Roman"/>
-          <w:color w:val="000000"/>
-        </w:rPr>
-      </w:pPr>
-      <w:r>
-        <w:rPr>
-          <w:rFonts w:ascii="Times New Roman" w:eastAsia="Times New Roman" w:hAnsi="Times New Roman" w:cs="Times New Roman"/>
-          <w:color w:val="000000"/>
-        </w:rPr>
-        <w:t xml:space="preserve">he cannot condone the king’s divorce, </w:t>
+        <w:t xml:space="preserve">, Thomas gives up his </w:t>
+      </w:r>
+      <w:r>
+        <w:rPr>
+          <w:rFonts w:ascii="Times New Roman" w:eastAsia="Times New Roman" w:hAnsi="Times New Roman" w:cs="Times New Roman"/>
+          <w:color w:val="000000"/>
+          <w:u w:val="single"/>
+        </w:rPr>
+        <w:t>freedom</w:t>
+      </w:r>
+      <w:r>
+        <w:rPr>
+          <w:rFonts w:ascii="Times New Roman" w:eastAsia="Times New Roman" w:hAnsi="Times New Roman" w:cs="Times New Roman"/>
+          <w:color w:val="000000"/>
+        </w:rPr>
+        <w:t xml:space="preserve"> and, </w:t>
+      </w:r>
+      <w:r>
+        <w:rPr>
+          <w:rFonts w:ascii="Times New Roman" w:eastAsia="Times New Roman" w:hAnsi="Times New Roman" w:cs="Times New Roman"/>
+          <w:b/>
+          <w:color w:val="000000"/>
+        </w:rPr>
+        <w:t>ultimately</w:t>
+      </w:r>
+      <w:r>
+        <w:rPr>
+          <w:rFonts w:ascii="Times New Roman" w:eastAsia="Times New Roman" w:hAnsi="Times New Roman" w:cs="Times New Roman"/>
+          <w:color w:val="000000"/>
+        </w:rPr>
+        <w:t xml:space="preserve">, his life because: </w:t>
+      </w:r>
+    </w:p>
+    <w:p>
+      <w:pPr>
+        <w:numPr>
+          <w:ilvl w:val="1"/>
+          <w:numId w:val="25"/>
+        </w:numPr>
+        <w:spacing w:after="0" w:line="240" w:lineRule="auto"/>
+        <w:textAlignment w:val="baseline"/>
+        <w:rPr>
+          <w:rFonts w:ascii="Times New Roman" w:eastAsia="Times New Roman" w:hAnsi="Times New Roman" w:cs="Times New Roman"/>
+          <w:color w:val="000000"/>
+        </w:rPr>
+      </w:pPr>
+      <w:r>
+        <w:rPr>
+          <w:rFonts w:ascii="Times New Roman" w:eastAsia="Times New Roman" w:hAnsi="Times New Roman" w:cs="Times New Roman"/>
+          <w:color w:val="000000"/>
+        </w:rPr>
+        <w:t>he cannot condone the king</w:t>
+      </w:r>
+      <w:r>
+        <w:rPr>
+          <w:rFonts w:ascii="Times New Roman" w:eastAsia="Times New Roman" w:hAnsi="Times New Roman" w:cs="Times New Roman"/>
+          <w:color w:val="000000"/>
+        </w:rPr>
+        <w:t>'</w:t>
+      </w:r>
+      <w:r>
+        <w:rPr>
+          <w:rFonts w:ascii="Times New Roman" w:eastAsia="Times New Roman" w:hAnsi="Times New Roman" w:cs="Times New Roman"/>
+          <w:color w:val="000000"/>
+        </w:rPr>
+        <w:t xml:space="preserve">s divorce, </w:t>
       </w:r>
     </w:p>
     <w:p>
@@ -412,7 +456,35 @@
           <w:rFonts w:ascii="Times New Roman" w:eastAsia="Times New Roman" w:hAnsi="Times New Roman" w:cs="Times New Roman"/>
           <w:color w:val="000000"/>
         </w:rPr>
-        <w:t xml:space="preserve">____ “I wandered lonely as a cloud / That floats on high o'er vales and hills, / When all at once I saw a crowd, / A host, of golden daffodils” are lines from a text from what literary period: </w:t>
+        <w:t xml:space="preserve">____ </w:t>
+      </w:r>
+      <w:r>
+        <w:rPr>
+          <w:rFonts w:ascii="Times New Roman" w:eastAsia="Times New Roman" w:hAnsi="Times New Roman" w:cs="Times New Roman"/>
+          <w:color w:val="000000"/>
+        </w:rPr>
+        <w:t>"</w:t>
+      </w:r>
+      <w:r>
+        <w:rPr>
+          <w:rFonts w:ascii="Times New Roman" w:eastAsia="Times New Roman" w:hAnsi="Times New Roman" w:cs="Times New Roman"/>
+          <w:color w:val="000000"/>
+        </w:rPr>
+        <w:t>I wandered lonely as a cloud / That floats on high o'er vales and hills, / When all at once I saw a crowd, / A host, of golden daffodils</w:t>
+      </w:r>
+      <w:r>
+        <w:rPr>
+          <w:rFonts w:ascii="Times New Roman" w:eastAsia="Times New Roman" w:hAnsi="Times New Roman" w:cs="Times New Roman"/>
+          <w:color w:val="000000"/>
+        </w:rPr>
+        <w:t>"</w:t>
+      </w:r>
+      <w:r>
+        <w:rPr>
+          <w:rFonts w:ascii="Times New Roman" w:eastAsia="Times New Roman" w:hAnsi="Times New Roman" w:cs="Times New Roman"/>
+          <w:color w:val="000000"/>
+        </w:rPr>
+        <w:t xml:space="preserve"> are lines from a text from what literary period: </w:t>
       </w:r>
     </w:p>
     <w:p>
@@ -615,16 +687,7 @@
           <w:rFonts w:ascii="Times New Roman" w:eastAsia="Times New Roman" w:hAnsi="Times New Roman" w:cs="Times New Roman"/>
           <w:color w:val="000000"/>
         </w:rPr>
-        <w:t>when you mark what words rhyme in</w:t>
-      </w:r>
-      <w:bookmarkStart w:id="0" w:name="_GoBack"/>
-      <w:bookmarkEnd w:id="0"/>
-      <w:r>
-        <w:rPr>
-          <w:rFonts w:ascii="Times New Roman" w:eastAsia="Times New Roman" w:hAnsi="Times New Roman" w:cs="Times New Roman"/>
-          <w:color w:val="000000"/>
-        </w:rPr>
-        <w:t xml:space="preserve"> a line of poetry, </w:t>
+        <w:t xml:space="preserve">when you mark what words rhyme in a line of poetry, </w:t>
       </w:r>
     </w:p>
     <w:p>
@@ -856,7 +919,21 @@
           <w:rFonts w:ascii="Times New Roman" w:eastAsia="Times New Roman" w:hAnsi="Times New Roman" w:cs="Times New Roman"/>
           <w:color w:val="000000"/>
         </w:rPr>
-        <w:t xml:space="preserve">____For the majority of which century did Queen Victoria’s reign? </w:t>
+        <w:t>____For the majority of which century did Queen Victoria</w:t>
+      </w:r>
+      <w:r>
+        <w:rPr>
+          <w:rFonts w:ascii="Times New Roman" w:eastAsia="Times New Roman" w:hAnsi="Times New Roman" w:cs="Times New Roman"/>
+          <w:color w:val="000000"/>
+        </w:rPr>
+        <w:t>'</w:t>
+      </w:r>
+      <w:r>
+        <w:rPr>
+          <w:rFonts w:ascii="Times New Roman" w:eastAsia="Times New Roman" w:hAnsi="Times New Roman" w:cs="Times New Roman"/>
+          <w:color w:val="000000"/>
+        </w:rPr>
+        <w:t xml:space="preserve">s reign? </w:t>
       </w:r>
     </w:p>
     <w:p>
@@ -1100,23 +1177,28 @@
           <w:rFonts w:ascii="Times New Roman" w:eastAsia="Times New Roman" w:hAnsi="Times New Roman" w:cs="Times New Roman"/>
           <w:color w:val="000000"/>
         </w:rPr>
-        <w:t xml:space="preserve">____The quote “Oh, beware, my lord, of jealousy! / It is the green-eyed monster which doth mock / </w:t>
-      </w:r>
-      <w:proofErr w:type="gramStart"/>
-      <w:r>
-        <w:rPr>
-          <w:rFonts w:ascii="Times New Roman" w:eastAsia="Times New Roman" w:hAnsi="Times New Roman" w:cs="Times New Roman"/>
-          <w:color w:val="000000"/>
-        </w:rPr>
-        <w:t>The</w:t>
-      </w:r>
-      <w:proofErr w:type="gramEnd"/>
-      <w:r>
-        <w:rPr>
-          <w:rFonts w:ascii="Times New Roman" w:eastAsia="Times New Roman" w:hAnsi="Times New Roman" w:cs="Times New Roman"/>
-          <w:color w:val="000000"/>
-        </w:rPr>
-        <w:t xml:space="preserve"> meat it feeds on” is from which text? </w:t>
+        <w:t>____The quote "</w:t>
+      </w:r>
+      <w:r>
+        <w:rPr>
+          <w:rFonts w:ascii="Times New Roman" w:eastAsia="Times New Roman" w:hAnsi="Times New Roman" w:cs="Times New Roman"/>
+          <w:color w:val="000000"/>
+        </w:rPr>
+        <w:t>Oh, beware, my lord, of jealousy! / It is the green-eyed monster which doth mock / The</w:t>
+      </w:r>
+      <w:r>
+        <w:rPr>
+          <w:rFonts w:ascii="Times New Roman" w:eastAsia="Times New Roman" w:hAnsi="Times New Roman" w:cs="Times New Roman"/>
+          <w:color w:val="000000"/>
+        </w:rPr>
+        <w:t xml:space="preserve"> meat it feeds on"</w:t>
+      </w:r>
+      <w:r>
+        <w:rPr>
+          <w:rFonts w:ascii="Times New Roman" w:eastAsia="Times New Roman" w:hAnsi="Times New Roman" w:cs="Times New Roman"/>
+          <w:color w:val="000000"/>
+        </w:rPr>
+        <w:t xml:space="preserve"> is from which text? </w:t>
       </w:r>
     </w:p>
     <w:p>
@@ -1428,28 +1510,56 @@
           <w:rFonts w:ascii="Times New Roman" w:eastAsia="Times New Roman" w:hAnsi="Times New Roman" w:cs="Times New Roman"/>
           <w:color w:val="000000"/>
         </w:rPr>
-        <w:t xml:space="preserve">Author’s full name page #; </w:t>
-      </w:r>
-    </w:p>
-    <w:p>
-      <w:pPr>
-        <w:numPr>
-          <w:ilvl w:val="1"/>
-          <w:numId w:val="25"/>
-        </w:numPr>
-        <w:spacing w:after="0" w:line="240" w:lineRule="auto"/>
-        <w:textAlignment w:val="baseline"/>
-        <w:rPr>
-          <w:rFonts w:ascii="Times New Roman" w:eastAsia="Times New Roman" w:hAnsi="Times New Roman" w:cs="Times New Roman"/>
-          <w:color w:val="000000"/>
-        </w:rPr>
-      </w:pPr>
-      <w:r>
-        <w:rPr>
-          <w:rFonts w:ascii="Times New Roman" w:eastAsia="Times New Roman" w:hAnsi="Times New Roman" w:cs="Times New Roman"/>
-          <w:color w:val="000000"/>
-        </w:rPr>
-        <w:t xml:space="preserve">Author’s last name, page #; </w:t>
+        <w:t>Author</w:t>
+      </w:r>
+      <w:r>
+        <w:rPr>
+          <w:rFonts w:ascii="Times New Roman" w:eastAsia="Times New Roman" w:hAnsi="Times New Roman" w:cs="Times New Roman"/>
+          <w:color w:val="000000"/>
+        </w:rPr>
+        <w:t>'</w:t>
+      </w:r>
+      <w:r>
+        <w:rPr>
+          <w:rFonts w:ascii="Times New Roman" w:eastAsia="Times New Roman" w:hAnsi="Times New Roman" w:cs="Times New Roman"/>
+          <w:color w:val="000000"/>
+        </w:rPr>
+        <w:t xml:space="preserve">s full name page #; </w:t>
+      </w:r>
+    </w:p>
+    <w:p>
+      <w:pPr>
+        <w:numPr>
+          <w:ilvl w:val="1"/>
+          <w:numId w:val="25"/>
+        </w:numPr>
+        <w:spacing w:after="0" w:line="240" w:lineRule="auto"/>
+        <w:textAlignment w:val="baseline"/>
+        <w:rPr>
+          <w:rFonts w:ascii="Times New Roman" w:eastAsia="Times New Roman" w:hAnsi="Times New Roman" w:cs="Times New Roman"/>
+          <w:color w:val="000000"/>
+        </w:rPr>
+      </w:pPr>
+      <w:r>
+        <w:rPr>
+          <w:rFonts w:ascii="Times New Roman" w:eastAsia="Times New Roman" w:hAnsi="Times New Roman" w:cs="Times New Roman"/>
+          <w:color w:val="000000"/>
+        </w:rPr>
+        <w:t>Author</w:t>
+      </w:r>
+      <w:r>
+        <w:rPr>
+          <w:rFonts w:ascii="Times New Roman" w:eastAsia="Times New Roman" w:hAnsi="Times New Roman" w:cs="Times New Roman"/>
+          <w:color w:val="000000"/>
+        </w:rPr>
+        <w:t>'</w:t>
+      </w:r>
+      <w:r>
+        <w:rPr>
+          <w:rFonts w:ascii="Times New Roman" w:eastAsia="Times New Roman" w:hAnsi="Times New Roman" w:cs="Times New Roman"/>
+          <w:color w:val="000000"/>
+        </w:rPr>
+        <w:t xml:space="preserve">s last name, page #; </w:t>
       </w:r>
     </w:p>
     <w:p>
@@ -1472,28 +1582,58 @@
           <w:b/>
           <w:color w:val="000000"/>
         </w:rPr>
-        <w:t xml:space="preserve">(Author’s last name page #); </w:t>
-      </w:r>
-    </w:p>
-    <w:p>
-      <w:pPr>
-        <w:numPr>
-          <w:ilvl w:val="1"/>
-          <w:numId w:val="25"/>
-        </w:numPr>
-        <w:spacing w:after="0" w:line="240" w:lineRule="auto"/>
-        <w:textAlignment w:val="baseline"/>
-        <w:rPr>
-          <w:rFonts w:ascii="Times New Roman" w:eastAsia="Times New Roman" w:hAnsi="Times New Roman" w:cs="Times New Roman"/>
-          <w:color w:val="000000"/>
-        </w:rPr>
-      </w:pPr>
-      <w:r>
-        <w:rPr>
-          <w:rFonts w:ascii="Times New Roman" w:eastAsia="Times New Roman" w:hAnsi="Times New Roman" w:cs="Times New Roman"/>
-          <w:color w:val="000000"/>
-        </w:rPr>
-        <w:t xml:space="preserve">(Author’s last name, page #); </w:t>
+        <w:t>(Author</w:t>
+      </w:r>
+      <w:r>
+        <w:rPr>
+          <w:rFonts w:ascii="Times New Roman" w:eastAsia="Times New Roman" w:hAnsi="Times New Roman" w:cs="Times New Roman"/>
+          <w:b/>
+          <w:color w:val="000000"/>
+        </w:rPr>
+        <w:t>'</w:t>
+      </w:r>
+      <w:r>
+        <w:rPr>
+          <w:rFonts w:ascii="Times New Roman" w:eastAsia="Times New Roman" w:hAnsi="Times New Roman" w:cs="Times New Roman"/>
+          <w:b/>
+          <w:color w:val="000000"/>
+        </w:rPr>
+        <w:t xml:space="preserve">s last name page #); </w:t>
+      </w:r>
+    </w:p>
+    <w:p>
+      <w:pPr>
+        <w:numPr>
+          <w:ilvl w:val="1"/>
+          <w:numId w:val="25"/>
+        </w:numPr>
+        <w:spacing w:after="0" w:line="240" w:lineRule="auto"/>
+        <w:textAlignment w:val="baseline"/>
+        <w:rPr>
+          <w:rFonts w:ascii="Times New Roman" w:eastAsia="Times New Roman" w:hAnsi="Times New Roman" w:cs="Times New Roman"/>
+          <w:color w:val="000000"/>
+        </w:rPr>
+      </w:pPr>
+      <w:r>
+        <w:rPr>
+          <w:rFonts w:ascii="Times New Roman" w:eastAsia="Times New Roman" w:hAnsi="Times New Roman" w:cs="Times New Roman"/>
+          <w:color w:val="000000"/>
+        </w:rPr>
+        <w:t>(Author</w:t>
+      </w:r>
+      <w:r>
+        <w:rPr>
+          <w:rFonts w:ascii="Times New Roman" w:eastAsia="Times New Roman" w:hAnsi="Times New Roman" w:cs="Times New Roman"/>
+          <w:color w:val="000000"/>
+        </w:rPr>
+        <w:t>'</w:t>
+      </w:r>
+      <w:r>
+        <w:rPr>
+          <w:rFonts w:ascii="Times New Roman" w:eastAsia="Times New Roman" w:hAnsi="Times New Roman" w:cs="Times New Roman"/>
+          <w:color w:val="000000"/>
+        </w:rPr>
+        <w:t xml:space="preserve">s last name, page #); </w:t>
       </w:r>
     </w:p>
     <w:p>
@@ -1976,23 +2116,58 @@
           <w:color w:val="000000"/>
         </w:rPr>
         <w:lastRenderedPageBreak/>
-        <w:t>____Which of the following is the research method by which you would “scan multiple issues of a journal</w:t>
-      </w:r>
-      <w:proofErr w:type="gramStart"/>
-      <w:r>
-        <w:rPr>
-          <w:rFonts w:ascii="Times New Roman" w:eastAsia="Times New Roman" w:hAnsi="Times New Roman" w:cs="Times New Roman"/>
-          <w:color w:val="000000"/>
-        </w:rPr>
-        <w:t>…[</w:t>
-      </w:r>
-      <w:proofErr w:type="gramEnd"/>
-      <w:r>
-        <w:rPr>
-          <w:rFonts w:ascii="Times New Roman" w:eastAsia="Times New Roman" w:hAnsi="Times New Roman" w:cs="Times New Roman"/>
-          <w:color w:val="000000"/>
-        </w:rPr>
-        <w:t xml:space="preserve">if you find that] a particular journal or magazine appear frequently in your results?” </w:t>
+        <w:t xml:space="preserve">____Which of the following is the research method by which you would </w:t>
+      </w:r>
+      <w:r>
+        <w:rPr>
+          <w:rFonts w:ascii="Times New Roman" w:eastAsia="Times New Roman" w:hAnsi="Times New Roman" w:cs="Times New Roman"/>
+          <w:color w:val="000000"/>
+        </w:rPr>
+        <w:t>"</w:t>
+      </w:r>
+      <w:r>
+        <w:rPr>
+          <w:rFonts w:ascii="Times New Roman" w:eastAsia="Times New Roman" w:hAnsi="Times New Roman" w:cs="Times New Roman"/>
+          <w:color w:val="000000"/>
+        </w:rPr>
+        <w:t>scan multiple issues of a journal</w:t>
+      </w:r>
+      <w:r>
+        <w:rPr>
+          <w:rFonts w:ascii="Times New Roman" w:eastAsia="Times New Roman" w:hAnsi="Times New Roman" w:cs="Times New Roman"/>
+          <w:color w:val="000000"/>
+        </w:rPr>
+        <w:t xml:space="preserve"> -</w:t>
+      </w:r>
+      <w:bookmarkStart w:id="0" w:name="_GoBack"/>
+      <w:bookmarkEnd w:id="0"/>
+      <w:r>
+        <w:rPr>
+          <w:rFonts w:ascii="Times New Roman" w:eastAsia="Times New Roman" w:hAnsi="Times New Roman" w:cs="Times New Roman"/>
+          <w:color w:val="000000"/>
+        </w:rPr>
+        <w:t xml:space="preserve"> </w:t>
+      </w:r>
+      <w:r>
+        <w:rPr>
+          <w:rFonts w:ascii="Times New Roman" w:eastAsia="Times New Roman" w:hAnsi="Times New Roman" w:cs="Times New Roman"/>
+          <w:color w:val="000000"/>
+        </w:rPr>
+        <w:t>[if you find that] a particular journal or magazine appear frequently in your results?</w:t>
+      </w:r>
+      <w:r>
+        <w:rPr>
+          <w:rFonts w:ascii="Times New Roman" w:eastAsia="Times New Roman" w:hAnsi="Times New Roman" w:cs="Times New Roman"/>
+          <w:color w:val="000000"/>
+        </w:rPr>
+        <w:t>"</w:t>
+      </w:r>
+      <w:r>
+        <w:rPr>
+          <w:rFonts w:ascii="Times New Roman" w:eastAsia="Times New Roman" w:hAnsi="Times New Roman" w:cs="Times New Roman"/>
+          <w:color w:val="000000"/>
+        </w:rPr>
+        <w:t xml:space="preserve"> </w:t>
       </w:r>
     </w:p>
     <w:p>
@@ -2181,21 +2356,12 @@
           <w:color w:val="000000"/>
         </w:rPr>
       </w:pPr>
-      <w:proofErr w:type="spellStart"/>
-      <w:r>
-        <w:rPr>
-          <w:rFonts w:ascii="Times New Roman" w:eastAsia="Times New Roman" w:hAnsi="Times New Roman" w:cs="Times New Roman"/>
-          <w:color w:val="000000"/>
-        </w:rPr>
-        <w:t>Wilkie</w:t>
-      </w:r>
-      <w:proofErr w:type="spellEnd"/>
-      <w:r>
-        <w:rPr>
-          <w:rFonts w:ascii="Times New Roman" w:eastAsia="Times New Roman" w:hAnsi="Times New Roman" w:cs="Times New Roman"/>
-          <w:color w:val="000000"/>
-        </w:rPr>
-        <w:t xml:space="preserve"> Collins, </w:t>
+      <w:r>
+        <w:rPr>
+          <w:rFonts w:ascii="Times New Roman" w:eastAsia="Times New Roman" w:hAnsi="Times New Roman" w:cs="Times New Roman"/>
+          <w:color w:val="000000"/>
+        </w:rPr>
+        <w:t xml:space="preserve">Wilkie Collins, </w:t>
       </w:r>
     </w:p>
     <w:p>

</xml_diff>